<commit_message>
updated banner and portfolio page
</commit_message>
<xml_diff>
--- a/About Me Description.docx
+++ b/About Me Description.docx
@@ -9,31 +9,41 @@
     </w:p>
     <w:p/>
     <w:p>
-      <w:pPr>
-        <w:rPr>
-          <w:rFonts w:ascii="Segoe UI" w:hAnsi="Segoe UI" w:cs="Segoe UI"/>
-          <w:sz w:val="21"/>
-          <w:szCs w:val="21"/>
-          <w:shd w:val="clear" w:color="auto" w:fill="FFFFFF"/>
-        </w:rPr>
-      </w:pPr>
-      <w:r>
-        <w:rPr>
-          <w:rFonts w:ascii="Segoe UI" w:hAnsi="Segoe UI" w:cs="Segoe UI"/>
-          <w:sz w:val="21"/>
-          <w:szCs w:val="21"/>
-          <w:shd w:val="clear" w:color="auto" w:fill="FFFFFF"/>
-        </w:rPr>
-        <w:t xml:space="preserve">Nice to meet you! My name is Mary, and </w:t>
-      </w:r>
-      <w:r>
-        <w:rPr>
-          <w:rFonts w:ascii="Segoe UI" w:hAnsi="Segoe UI" w:cs="Segoe UI"/>
-          <w:sz w:val="21"/>
-          <w:szCs w:val="21"/>
-          <w:shd w:val="clear" w:color="auto" w:fill="FFFFFF"/>
-        </w:rPr>
-        <w:t xml:space="preserve">I am passionate about the impact data can have on our understanding of people and the world around us. </w:t>
+      <w:r>
+        <w:rPr>
+          <w:rFonts w:ascii="Segoe UI" w:hAnsi="Segoe UI" w:cs="Segoe UI"/>
+          <w:sz w:val="21"/>
+          <w:szCs w:val="21"/>
+          <w:shd w:val="clear" w:color="auto" w:fill="FFFFFF"/>
+        </w:rPr>
+        <w:t xml:space="preserve">Nice to meet you! My name is Mary, </w:t>
+      </w:r>
+      <w:r>
+        <w:t xml:space="preserve">I am a versatile data scientist who is enthusiastic about the </w:t>
+      </w:r>
+      <w:r>
+        <w:rPr>
+          <w:rFonts w:ascii="Segoe UI" w:hAnsi="Segoe UI" w:cs="Segoe UI"/>
+          <w:sz w:val="21"/>
+          <w:szCs w:val="21"/>
+          <w:shd w:val="clear" w:color="auto" w:fill="FFFFFF"/>
+        </w:rPr>
+        <w:t xml:space="preserve">impact data can have on our understanding of people and the world around us. I recently worked </w:t>
+      </w:r>
+      <w:r>
+        <w:t xml:space="preserve">as a Data Scientist with the Duke AI Health Data Science Fellowship program </w:t>
+      </w:r>
+      <w:r>
+        <w:t xml:space="preserve">where I </w:t>
+      </w:r>
+      <w:r>
+        <w:t>specializ</w:t>
+      </w:r>
+      <w:r>
+        <w:t>ed in applying data science methods such as machine learning and survival analytics towards</w:t>
+      </w:r>
+      <w:r>
+        <w:t xml:space="preserve"> health equity and quality of patient care. </w:t>
       </w:r>
     </w:p>
     <w:p>
@@ -89,7 +99,52 @@
           <w:szCs w:val="21"/>
           <w:shd w:val="clear" w:color="auto" w:fill="FFFFFF"/>
         </w:rPr>
-        <w:t xml:space="preserve">. I was originally pursuing a degree in violin performance but was itching for an opportunity to pursue classes that played to my strengths in mathematics and statistics. Once I learned about the NSF funded data science program at BGSU, I </w:t>
+        <w:t xml:space="preserve">. I </w:t>
+      </w:r>
+      <w:r>
+        <w:rPr>
+          <w:rFonts w:ascii="Segoe UI" w:hAnsi="Segoe UI" w:cs="Segoe UI"/>
+          <w:sz w:val="21"/>
+          <w:szCs w:val="21"/>
+          <w:shd w:val="clear" w:color="auto" w:fill="FFFFFF"/>
+        </w:rPr>
+        <w:t xml:space="preserve">was originally a </w:t>
+      </w:r>
+      <w:r>
+        <w:rPr>
+          <w:rFonts w:ascii="Segoe UI" w:hAnsi="Segoe UI" w:cs="Segoe UI"/>
+          <w:sz w:val="21"/>
+          <w:szCs w:val="21"/>
+          <w:shd w:val="clear" w:color="auto" w:fill="FFFFFF"/>
+        </w:rPr>
+        <w:t xml:space="preserve">violin </w:t>
+      </w:r>
+      <w:r>
+        <w:rPr>
+          <w:rFonts w:ascii="Segoe UI" w:hAnsi="Segoe UI" w:cs="Segoe UI"/>
+          <w:sz w:val="21"/>
+          <w:szCs w:val="21"/>
+          <w:shd w:val="clear" w:color="auto" w:fill="FFFFFF"/>
+        </w:rPr>
+        <w:t xml:space="preserve">performance </w:t>
+      </w:r>
+      <w:r>
+        <w:rPr>
+          <w:rFonts w:ascii="Segoe UI" w:hAnsi="Segoe UI" w:cs="Segoe UI"/>
+          <w:sz w:val="21"/>
+          <w:szCs w:val="21"/>
+          <w:shd w:val="clear" w:color="auto" w:fill="FFFFFF"/>
+        </w:rPr>
+        <w:t>major but decided to explore career paths that would utilize my analytical strengths</w:t>
+      </w:r>
+      <w:r>
+        <w:rPr>
+          <w:rFonts w:ascii="Segoe UI" w:hAnsi="Segoe UI" w:cs="Segoe UI"/>
+          <w:sz w:val="21"/>
+          <w:szCs w:val="21"/>
+          <w:shd w:val="clear" w:color="auto" w:fill="FFFFFF"/>
+        </w:rPr>
+        <w:t xml:space="preserve">. Once I learned about the NSF funded data science program at BGSU, I </w:t>
       </w:r>
       <w:r>
         <w:rPr>
@@ -145,6 +200,163 @@
           <w:szCs w:val="21"/>
           <w:shd w:val="clear" w:color="auto" w:fill="FFFFFF"/>
         </w:rPr>
+        <w:t xml:space="preserve">After switching to the data science program, I quickly got involved in real-world opportunities. Participating in Analytics and Data Science </w:t>
+      </w:r>
+      <w:proofErr w:type="spellStart"/>
+      <w:r>
+        <w:rPr>
+          <w:rFonts w:ascii="Segoe UI" w:hAnsi="Segoe UI" w:cs="Segoe UI"/>
+          <w:sz w:val="21"/>
+          <w:szCs w:val="21"/>
+          <w:shd w:val="clear" w:color="auto" w:fill="FFFFFF"/>
+        </w:rPr>
+        <w:t>competitiosn</w:t>
+      </w:r>
+      <w:proofErr w:type="spellEnd"/>
+      <w:r>
+        <w:rPr>
+          <w:rFonts w:ascii="Segoe UI" w:hAnsi="Segoe UI" w:cs="Segoe UI"/>
+          <w:sz w:val="21"/>
+          <w:szCs w:val="21"/>
+          <w:shd w:val="clear" w:color="auto" w:fill="FFFFFF"/>
+        </w:rPr>
+        <w:t xml:space="preserve"> and </w:t>
+      </w:r>
+      <w:proofErr w:type="spellStart"/>
+      <w:proofErr w:type="gramStart"/>
+      <w:r>
+        <w:rPr>
+          <w:rFonts w:ascii="Segoe UI" w:hAnsi="Segoe UI" w:cs="Segoe UI"/>
+          <w:sz w:val="21"/>
+          <w:szCs w:val="21"/>
+          <w:shd w:val="clear" w:color="auto" w:fill="FFFFFF"/>
+        </w:rPr>
+        <w:t>a;ldkjf</w:t>
+      </w:r>
+      <w:proofErr w:type="gramEnd"/>
+      <w:r>
+        <w:rPr>
+          <w:rFonts w:ascii="Segoe UI" w:hAnsi="Segoe UI" w:cs="Segoe UI"/>
+          <w:sz w:val="21"/>
+          <w:szCs w:val="21"/>
+          <w:shd w:val="clear" w:color="auto" w:fill="FFFFFF"/>
+        </w:rPr>
+        <w:t>;alskf</w:t>
+      </w:r>
+      <w:proofErr w:type="spellEnd"/>
+      <w:r>
+        <w:rPr>
+          <w:rFonts w:ascii="Segoe UI" w:hAnsi="Segoe UI" w:cs="Segoe UI"/>
+          <w:sz w:val="21"/>
+          <w:szCs w:val="21"/>
+          <w:shd w:val="clear" w:color="auto" w:fill="FFFFFF"/>
+        </w:rPr>
+        <w:t xml:space="preserve">. I worked as a research assistant at the University of Minnesota with CRA-WP’s DREU program, researching chatbot technologies with the Human Computer Interaction lab. The following two summers of my undergrad I  </w:t>
+      </w:r>
+    </w:p>
+    <w:p>
+      <w:pPr>
+        <w:rPr>
+          <w:rFonts w:ascii="Segoe UI" w:hAnsi="Segoe UI" w:cs="Segoe UI"/>
+          <w:sz w:val="21"/>
+          <w:szCs w:val="21"/>
+          <w:shd w:val="clear" w:color="auto" w:fill="FFFFFF"/>
+        </w:rPr>
+      </w:pPr>
+    </w:p>
+    <w:p>
+      <w:pPr>
+        <w:rPr>
+          <w:rFonts w:ascii="Segoe UI" w:hAnsi="Segoe UI" w:cs="Segoe UI"/>
+          <w:sz w:val="21"/>
+          <w:szCs w:val="21"/>
+          <w:shd w:val="clear" w:color="auto" w:fill="FFFFFF"/>
+        </w:rPr>
+      </w:pPr>
+      <w:r>
+        <w:rPr>
+          <w:rFonts w:ascii="Segoe UI" w:hAnsi="Segoe UI" w:cs="Segoe UI"/>
+          <w:sz w:val="21"/>
+          <w:szCs w:val="21"/>
+          <w:shd w:val="clear" w:color="auto" w:fill="FFFFFF"/>
+        </w:rPr>
+        <w:t xml:space="preserve">While studying data science at BGSU I cultivated the skills of being able to tell a story with data as well as gleaning data driven insights. </w:t>
+      </w:r>
+    </w:p>
+    <w:p>
+      <w:pPr>
+        <w:rPr>
+          <w:rFonts w:ascii="Segoe UI" w:hAnsi="Segoe UI" w:cs="Segoe UI"/>
+          <w:sz w:val="21"/>
+          <w:szCs w:val="21"/>
+          <w:shd w:val="clear" w:color="auto" w:fill="FFFFFF"/>
+        </w:rPr>
+      </w:pPr>
+      <w:r>
+        <w:rPr>
+          <w:rFonts w:ascii="Segoe UI" w:hAnsi="Segoe UI" w:cs="Segoe UI"/>
+          <w:sz w:val="21"/>
+          <w:szCs w:val="21"/>
+          <w:shd w:val="clear" w:color="auto" w:fill="FFFFFF"/>
+        </w:rPr>
+        <w:t xml:space="preserve">Not only did the data science program equip me with the technical chops of statistical programming, but it cultivated the invaluable skill of telling a story with data.  </w:t>
+      </w:r>
+    </w:p>
+    <w:p>
+      <w:pPr>
+        <w:rPr>
+          <w:rFonts w:ascii="Segoe UI" w:hAnsi="Segoe UI" w:cs="Segoe UI"/>
+          <w:sz w:val="21"/>
+          <w:szCs w:val="21"/>
+          <w:shd w:val="clear" w:color="auto" w:fill="FFFFFF"/>
+        </w:rPr>
+      </w:pPr>
+    </w:p>
+    <w:p>
+      <w:pPr>
+        <w:rPr>
+          <w:rFonts w:ascii="Segoe UI" w:hAnsi="Segoe UI" w:cs="Segoe UI"/>
+          <w:sz w:val="21"/>
+          <w:szCs w:val="21"/>
+          <w:shd w:val="clear" w:color="auto" w:fill="FFFFFF"/>
+        </w:rPr>
+      </w:pPr>
+      <w:r>
+        <w:rPr>
+          <w:rFonts w:ascii="Segoe UI" w:hAnsi="Segoe UI" w:cs="Segoe UI"/>
+          <w:sz w:val="21"/>
+          <w:szCs w:val="21"/>
+          <w:shd w:val="clear" w:color="auto" w:fill="FFFFFF"/>
+        </w:rPr>
+        <w:t xml:space="preserve">I am now interested in pursuing data opportunities that contribute to product development, consumer insights, or social good. </w:t>
+      </w:r>
+    </w:p>
+    <w:p>
+      <w:pPr>
+        <w:rPr>
+          <w:rFonts w:ascii="Segoe UI" w:hAnsi="Segoe UI" w:cs="Segoe UI"/>
+          <w:sz w:val="21"/>
+          <w:szCs w:val="21"/>
+          <w:shd w:val="clear" w:color="auto" w:fill="FFFFFF"/>
+        </w:rPr>
+      </w:pPr>
+    </w:p>
+    <w:p>
+      <w:pPr>
+        <w:rPr>
+          <w:rFonts w:ascii="Segoe UI" w:hAnsi="Segoe UI" w:cs="Segoe UI"/>
+          <w:sz w:val="21"/>
+          <w:szCs w:val="21"/>
+          <w:shd w:val="clear" w:color="auto" w:fill="FFFFFF"/>
+        </w:rPr>
+      </w:pPr>
+      <w:r>
+        <w:rPr>
+          <w:rFonts w:ascii="Segoe UI" w:hAnsi="Segoe UI" w:cs="Segoe UI"/>
+          <w:sz w:val="21"/>
+          <w:szCs w:val="21"/>
+          <w:shd w:val="clear" w:color="auto" w:fill="FFFFFF"/>
+        </w:rPr>
         <w:t>Special interests include social good, equity, people analytics, consumer analytics, music, entertainment, and media.</w:t>
       </w:r>
     </w:p>
@@ -170,6 +382,73 @@
       </w:r>
     </w:p>
     <w:p/>
+    <w:p/>
+    <w:p/>
+    <w:p>
+      <w:r>
+        <w:t xml:space="preserve">I hold expertise in </w:t>
+      </w:r>
+      <w:r>
+        <w:t>the areas of</w:t>
+      </w:r>
+      <w:r>
+        <w:rPr>
+          <w:rFonts w:ascii="Segoe UI" w:hAnsi="Segoe UI" w:cs="Segoe UI"/>
+          <w:sz w:val="21"/>
+          <w:szCs w:val="21"/>
+          <w:shd w:val="clear" w:color="auto" w:fill="FFFFFF"/>
+        </w:rPr>
+        <w:t> Machine Learning/Artificial Intelligence, Natural Language Processing, Predictive Analytics, Statistics and A/B Testing.</w:t>
+      </w:r>
+      <w:r>
+        <w:t xml:space="preserve"> I am highly skilled in tools such as Python, R, SQL, </w:t>
+      </w:r>
+      <w:proofErr w:type="spellStart"/>
+      <w:r>
+        <w:t>PowerBI</w:t>
+      </w:r>
+      <w:proofErr w:type="spellEnd"/>
+      <w:r>
+        <w:t xml:space="preserve">, and Excel. </w:t>
+      </w:r>
+    </w:p>
+    <w:p/>
+    <w:p>
+      <w:r>
+        <w:rPr>
+          <w:rFonts w:ascii="Segoe UI" w:hAnsi="Segoe UI" w:cs="Segoe UI"/>
+          <w:sz w:val="21"/>
+          <w:szCs w:val="21"/>
+          <w:shd w:val="clear" w:color="auto" w:fill="FFFFFF"/>
+        </w:rPr>
+        <w:t>Special interests include social good, equity</w:t>
+      </w:r>
+      <w:r>
+        <w:rPr>
+          <w:rFonts w:ascii="Segoe UI" w:hAnsi="Segoe UI" w:cs="Segoe UI"/>
+          <w:sz w:val="21"/>
+          <w:szCs w:val="21"/>
+          <w:shd w:val="clear" w:color="auto" w:fill="FFFFFF"/>
+        </w:rPr>
+        <w:t xml:space="preserve"> &amp; ethical AI/Data Science, </w:t>
+      </w:r>
+      <w:r>
+        <w:rPr>
+          <w:rFonts w:ascii="Segoe UI" w:hAnsi="Segoe UI" w:cs="Segoe UI"/>
+          <w:sz w:val="21"/>
+          <w:szCs w:val="21"/>
+          <w:shd w:val="clear" w:color="auto" w:fill="FFFFFF"/>
+        </w:rPr>
+        <w:t>people analytics, consumer analytics, music, entertainment, and media.</w:t>
+      </w:r>
+    </w:p>
+    <w:p/>
+    <w:p/>
+    <w:p>
+      <w:r>
+        <w:t xml:space="preserve">I </w:t>
+      </w:r>
+    </w:p>
     <w:p/>
     <w:p>
       <w:r>

</xml_diff>

<commit_message>
updated portfolio page and edited home page formatting
</commit_message>
<xml_diff>
--- a/About Me Description.docx
+++ b/About Me Description.docx
@@ -46,6 +46,17 @@
         <w:t xml:space="preserve"> health equity and quality of patient care. </w:t>
       </w:r>
     </w:p>
+    <w:p/>
+    <w:p>
+      <w:r>
+        <w:t xml:space="preserve">Prior to working at Duke, I completed my master’s in applied Statistics at Bowling Green State University. While in grad school, I taught undergraduate mathematics &amp; statistic courses, wrote my master’s thesis on K-pop, and worked as a Data Science for the Public Good Fellow. I also </w:t>
+      </w:r>
+      <w:proofErr w:type="gramStart"/>
+      <w:r>
+        <w:t>completed</w:t>
+      </w:r>
+      <w:proofErr w:type="gramEnd"/>
+    </w:p>
     <w:p>
       <w:pPr>
         <w:rPr>
@@ -108,7 +119,16 @@
           <w:szCs w:val="21"/>
           <w:shd w:val="clear" w:color="auto" w:fill="FFFFFF"/>
         </w:rPr>
-        <w:t xml:space="preserve">was originally a </w:t>
+        <w:t>was originally pursuing</w:t>
+      </w:r>
+      <w:r>
+        <w:rPr>
+          <w:rFonts w:ascii="Segoe UI" w:hAnsi="Segoe UI" w:cs="Segoe UI"/>
+          <w:sz w:val="21"/>
+          <w:szCs w:val="21"/>
+          <w:shd w:val="clear" w:color="auto" w:fill="FFFFFF"/>
+        </w:rPr>
+        <w:t xml:space="preserve"> </w:t>
       </w:r>
       <w:r>
         <w:rPr>
@@ -135,25 +155,90 @@
           <w:szCs w:val="21"/>
           <w:shd w:val="clear" w:color="auto" w:fill="FFFFFF"/>
         </w:rPr>
-        <w:t>major but decided to explore career paths that would utilize my analytical strengths</w:t>
-      </w:r>
-      <w:r>
-        <w:rPr>
-          <w:rFonts w:ascii="Segoe UI" w:hAnsi="Segoe UI" w:cs="Segoe UI"/>
-          <w:sz w:val="21"/>
-          <w:szCs w:val="21"/>
-          <w:shd w:val="clear" w:color="auto" w:fill="FFFFFF"/>
-        </w:rPr>
-        <w:t xml:space="preserve">. Once I learned about the NSF funded data science program at BGSU, I </w:t>
-      </w:r>
-      <w:r>
-        <w:rPr>
-          <w:rFonts w:ascii="Segoe UI" w:hAnsi="Segoe UI" w:cs="Segoe UI"/>
-          <w:sz w:val="21"/>
-          <w:szCs w:val="21"/>
-          <w:shd w:val="clear" w:color="auto" w:fill="FFFFFF"/>
-        </w:rPr>
-        <w:t>was instantly intrigued by the versatility</w:t>
+        <w:t xml:space="preserve">but was yearning for a high impact career path that could leverage my analytical strengths. I explored </w:t>
+      </w:r>
+      <w:r>
+        <w:rPr>
+          <w:rFonts w:ascii="Segoe UI" w:hAnsi="Segoe UI" w:cs="Segoe UI"/>
+          <w:sz w:val="21"/>
+          <w:szCs w:val="21"/>
+          <w:shd w:val="clear" w:color="auto" w:fill="FFFFFF"/>
+        </w:rPr>
+        <w:t>After learning about the data science program from various faculty members, I</w:t>
+      </w:r>
+      <w:r>
+        <w:rPr>
+          <w:rFonts w:ascii="Segoe UI" w:hAnsi="Segoe UI" w:cs="Segoe UI"/>
+          <w:sz w:val="21"/>
+          <w:szCs w:val="21"/>
+          <w:shd w:val="clear" w:color="auto" w:fill="FFFFFF"/>
+        </w:rPr>
+        <w:t xml:space="preserve"> </w:t>
+      </w:r>
+      <w:r>
+        <w:rPr>
+          <w:rFonts w:ascii="Segoe UI" w:hAnsi="Segoe UI" w:cs="Segoe UI"/>
+          <w:sz w:val="21"/>
+          <w:szCs w:val="21"/>
+          <w:shd w:val="clear" w:color="auto" w:fill="FFFFFF"/>
+        </w:rPr>
+        <w:t xml:space="preserve">quickly became intrigued by the versatility and impact of a data career. During my sophomore year, I switched over to the data science program and quickly gained real-world analytics experience. </w:t>
+      </w:r>
+    </w:p>
+    <w:p>
+      <w:pPr>
+        <w:rPr>
+          <w:rFonts w:ascii="Segoe UI" w:hAnsi="Segoe UI" w:cs="Segoe UI"/>
+          <w:sz w:val="21"/>
+          <w:szCs w:val="21"/>
+          <w:shd w:val="clear" w:color="auto" w:fill="FFFFFF"/>
+        </w:rPr>
+      </w:pPr>
+    </w:p>
+    <w:p>
+      <w:pPr>
+        <w:rPr>
+          <w:rFonts w:ascii="Segoe UI" w:hAnsi="Segoe UI" w:cs="Segoe UI"/>
+          <w:sz w:val="21"/>
+          <w:szCs w:val="21"/>
+          <w:shd w:val="clear" w:color="auto" w:fill="FFFFFF"/>
+        </w:rPr>
+      </w:pPr>
+      <w:r>
+        <w:rPr>
+          <w:rFonts w:ascii="Segoe UI" w:hAnsi="Segoe UI" w:cs="Segoe UI"/>
+          <w:sz w:val="21"/>
+          <w:szCs w:val="21"/>
+          <w:shd w:val="clear" w:color="auto" w:fill="FFFFFF"/>
+        </w:rPr>
+        <w:t>After switching to the data science program, I quickly got involved in real-world opportunities. Participating in Data Science</w:t>
+      </w:r>
+      <w:r>
+        <w:rPr>
+          <w:rFonts w:ascii="Segoe UI" w:hAnsi="Segoe UI" w:cs="Segoe UI"/>
+          <w:sz w:val="21"/>
+          <w:szCs w:val="21"/>
+          <w:shd w:val="clear" w:color="auto" w:fill="FFFFFF"/>
+        </w:rPr>
+        <w:t>/Analytics</w:t>
+      </w:r>
+      <w:r>
+        <w:rPr>
+          <w:rFonts w:ascii="Segoe UI" w:hAnsi="Segoe UI" w:cs="Segoe UI"/>
+          <w:sz w:val="21"/>
+          <w:szCs w:val="21"/>
+          <w:shd w:val="clear" w:color="auto" w:fill="FFFFFF"/>
+        </w:rPr>
+        <w:t xml:space="preserve"> </w:t>
+      </w:r>
+      <w:r>
+        <w:rPr>
+          <w:rFonts w:ascii="Segoe UI" w:hAnsi="Segoe UI" w:cs="Segoe UI"/>
+          <w:sz w:val="21"/>
+          <w:szCs w:val="21"/>
+          <w:shd w:val="clear" w:color="auto" w:fill="FFFFFF"/>
+        </w:rPr>
+        <w:t>competitions</w:t>
       </w:r>
       <w:r>
         <w:rPr>
@@ -171,79 +256,8 @@
           <w:szCs w:val="21"/>
           <w:shd w:val="clear" w:color="auto" w:fill="FFFFFF"/>
         </w:rPr>
-        <w:t xml:space="preserve">impact of data. </w:t>
-      </w:r>
-    </w:p>
-    <w:p>
-      <w:pPr>
-        <w:rPr>
-          <w:rFonts w:ascii="Segoe UI" w:hAnsi="Segoe UI" w:cs="Segoe UI"/>
-          <w:sz w:val="21"/>
-          <w:szCs w:val="21"/>
-          <w:shd w:val="clear" w:color="auto" w:fill="FFFFFF"/>
-        </w:rPr>
-      </w:pPr>
-    </w:p>
-    <w:p>
-      <w:pPr>
-        <w:rPr>
-          <w:rFonts w:ascii="Segoe UI" w:hAnsi="Segoe UI" w:cs="Segoe UI"/>
-          <w:sz w:val="21"/>
-          <w:szCs w:val="21"/>
-          <w:shd w:val="clear" w:color="auto" w:fill="FFFFFF"/>
-        </w:rPr>
-      </w:pPr>
-      <w:r>
-        <w:rPr>
-          <w:rFonts w:ascii="Segoe UI" w:hAnsi="Segoe UI" w:cs="Segoe UI"/>
-          <w:sz w:val="21"/>
-          <w:szCs w:val="21"/>
-          <w:shd w:val="clear" w:color="auto" w:fill="FFFFFF"/>
-        </w:rPr>
-        <w:t xml:space="preserve">After switching to the data science program, I quickly got involved in real-world opportunities. Participating in Analytics and Data Science </w:t>
-      </w:r>
-      <w:proofErr w:type="spellStart"/>
-      <w:r>
-        <w:rPr>
-          <w:rFonts w:ascii="Segoe UI" w:hAnsi="Segoe UI" w:cs="Segoe UI"/>
-          <w:sz w:val="21"/>
-          <w:szCs w:val="21"/>
-          <w:shd w:val="clear" w:color="auto" w:fill="FFFFFF"/>
-        </w:rPr>
-        <w:t>competitiosn</w:t>
-      </w:r>
-      <w:proofErr w:type="spellEnd"/>
-      <w:r>
-        <w:rPr>
-          <w:rFonts w:ascii="Segoe UI" w:hAnsi="Segoe UI" w:cs="Segoe UI"/>
-          <w:sz w:val="21"/>
-          <w:szCs w:val="21"/>
-          <w:shd w:val="clear" w:color="auto" w:fill="FFFFFF"/>
-        </w:rPr>
-        <w:t xml:space="preserve"> and </w:t>
-      </w:r>
-      <w:proofErr w:type="spellStart"/>
-      <w:proofErr w:type="gramStart"/>
-      <w:r>
-        <w:rPr>
-          <w:rFonts w:ascii="Segoe UI" w:hAnsi="Segoe UI" w:cs="Segoe UI"/>
-          <w:sz w:val="21"/>
-          <w:szCs w:val="21"/>
-          <w:shd w:val="clear" w:color="auto" w:fill="FFFFFF"/>
-        </w:rPr>
-        <w:t>a;ldkjf</w:t>
-      </w:r>
-      <w:proofErr w:type="gramEnd"/>
-      <w:r>
-        <w:rPr>
-          <w:rFonts w:ascii="Segoe UI" w:hAnsi="Segoe UI" w:cs="Segoe UI"/>
-          <w:sz w:val="21"/>
-          <w:szCs w:val="21"/>
-          <w:shd w:val="clear" w:color="auto" w:fill="FFFFFF"/>
-        </w:rPr>
-        <w:t>;alskf</w:t>
-      </w:r>
-      <w:proofErr w:type="spellEnd"/>
+        <w:t>pursuing summer internships</w:t>
+      </w:r>
       <w:r>
         <w:rPr>
           <w:rFonts w:ascii="Segoe UI" w:hAnsi="Segoe UI" w:cs="Segoe UI"/>
@@ -386,6 +400,7 @@
     <w:p/>
     <w:p>
       <w:r>
+        <w:lastRenderedPageBreak/>
         <w:t xml:space="preserve">I hold expertise in </w:t>
       </w:r>
       <w:r>

</xml_diff>